<commit_message>
Añadidos doc de tareas realizadas S02 y Testing Report
</commit_message>
<xml_diff>
--- a/reports/Student#2/S02.docx
+++ b/reports/Student#2/S02.docx
@@ -158,7 +158,7 @@
                   <w:rPr>
                     <w:rFonts w:asciiTheme="majorHAnsi" w:hAnsiTheme="majorHAnsi" w:cstheme="majorHAnsi"/>
                   </w:rPr>
-                  <w:t>2</w:t>
+                  <w:t>3</w:t>
                 </w:r>
                 <w:r>
                   <w:rPr>
@@ -241,7 +241,7 @@
                   <w:rPr>
                     <w:rFonts w:asciiTheme="majorHAnsi" w:hAnsiTheme="majorHAnsi" w:cstheme="majorHAnsi"/>
                   </w:rPr>
-                  <w:t>2</w:t>
+                  <w:t>3</w:t>
                 </w:r>
                 <w:r>
                   <w:rPr>
@@ -253,7 +253,13 @@
                   <w:rPr>
                     <w:rFonts w:asciiTheme="majorHAnsi" w:hAnsiTheme="majorHAnsi" w:cstheme="majorHAnsi"/>
                   </w:rPr>
-                  <w:t>C2</w:t>
+                  <w:t>C</w:t>
+                </w:r>
+                <w:r>
+                  <w:rPr>
+                    <w:rFonts w:asciiTheme="majorHAnsi" w:hAnsiTheme="majorHAnsi" w:cstheme="majorHAnsi"/>
+                  </w:rPr>
+                  <w:t>3</w:t>
                 </w:r>
                 <w:r>
                   <w:rPr>
@@ -429,14 +435,14 @@
               <w:pStyle w:val="Sinespaciado"/>
               <w:rPr>
                 <w:rFonts w:asciiTheme="majorHAnsi" w:hAnsiTheme="majorHAnsi" w:cstheme="majorHAnsi"/>
-                <w:lang w:val="es-ES"/>
+                <w:lang w:val="pt-PT"/>
               </w:rPr>
             </w:pPr>
             <w:r>
               <w:rPr>
                 <w:rFonts w:asciiTheme="majorHAnsi" w:hAnsiTheme="majorHAnsi" w:cstheme="majorHAnsi"/>
                 <w:b/>
-                <w:lang w:val="es-ES"/>
+                <w:lang w:val="pt-PT"/>
               </w:rPr>
               <w:t>Name:</w:t>
             </w:r>
@@ -444,14 +450,14 @@
               <w:rPr>
                 <w:rFonts w:asciiTheme="majorHAnsi" w:hAnsiTheme="majorHAnsi" w:cstheme="majorHAnsi"/>
                 <w:b/>
-                <w:lang w:val="es-ES"/>
+                <w:lang w:val="pt-PT"/>
               </w:rPr>
               <w:tab/>
             </w:r>
             <w:r>
               <w:rPr>
                 <w:rFonts w:asciiTheme="majorHAnsi" w:hAnsiTheme="majorHAnsi" w:cstheme="majorHAnsi"/>
-                <w:lang w:val="es-ES"/>
+                <w:lang w:val="pt-PT"/>
               </w:rPr>
               <w:tab/>
             </w:r>
@@ -460,7 +466,7 @@
               <w:sdtPr>
                 <w:rPr>
                   <w:rFonts w:asciiTheme="majorHAnsi" w:hAnsiTheme="majorHAnsi" w:cstheme="majorHAnsi"/>
-                  <w:lang w:val="es-ES"/>
+                  <w:lang w:val="pt-PT"/>
                 </w:rPr>
                 <w:tag w:val="Student2"/>
                 <w:id w:val="2044784553"/>
@@ -474,35 +480,35 @@
                 <w:r>
                   <w:rPr>
                     <w:rFonts w:asciiTheme="majorHAnsi" w:hAnsiTheme="majorHAnsi" w:cstheme="majorHAnsi"/>
-                    <w:lang w:val="es-ES"/>
+                    <w:lang w:val="pt-PT"/>
                   </w:rPr>
                   <w:t xml:space="preserve"> </w:t>
                 </w:r>
                 <w:r>
                   <w:rPr>
                     <w:rFonts w:asciiTheme="majorHAnsi" w:hAnsiTheme="majorHAnsi" w:cstheme="majorHAnsi"/>
-                    <w:lang w:val="es-ES"/>
+                    <w:lang w:val="pt-PT"/>
                   </w:rPr>
                   <w:t>Moreno Guerrero</w:t>
                 </w:r>
                 <w:r>
                   <w:rPr>
                     <w:rFonts w:asciiTheme="majorHAnsi" w:hAnsiTheme="majorHAnsi" w:cstheme="majorHAnsi"/>
-                    <w:lang w:val="es-ES"/>
+                    <w:lang w:val="pt-PT"/>
                   </w:rPr>
                   <w:t xml:space="preserve">, </w:t>
                 </w:r>
                 <w:r>
                   <w:rPr>
                     <w:rFonts w:asciiTheme="majorHAnsi" w:hAnsiTheme="majorHAnsi" w:cstheme="majorHAnsi"/>
-                    <w:lang w:val="es-ES"/>
+                    <w:lang w:val="pt-PT"/>
                   </w:rPr>
                   <w:t>José Manuel</w:t>
                 </w:r>
                 <w:r>
                   <w:rPr>
                     <w:rFonts w:asciiTheme="majorHAnsi" w:hAnsiTheme="majorHAnsi" w:cstheme="majorHAnsi"/>
-                    <w:lang w:val="es-ES"/>
+                    <w:lang w:val="pt-PT"/>
                   </w:rPr>
                   <w:t xml:space="preserve">  </w:t>
                 </w:r>
@@ -668,13 +674,15 @@
                   </w:rPr>
                   <w:t xml:space="preserve">Sevilla </w:t>
                 </w:r>
+                <w:proofErr w:type="spellStart"/>
                 <w:r>
                   <w:rPr>
                     <w:rFonts w:asciiTheme="majorHAnsi" w:hAnsiTheme="majorHAnsi" w:cstheme="majorHAnsi"/>
                     <w:u w:val="single"/>
                   </w:rPr>
-                  <w:t>Julio</w:t>
+                  <w:t>Octubre</w:t>
                 </w:r>
+                <w:proofErr w:type="spellEnd"/>
                 <w:r>
                   <w:rPr>
                     <w:rFonts w:asciiTheme="majorHAnsi" w:hAnsiTheme="majorHAnsi" w:cstheme="majorHAnsi"/>
@@ -687,7 +695,7 @@
                     <w:rFonts w:asciiTheme="majorHAnsi" w:hAnsiTheme="majorHAnsi" w:cstheme="majorHAnsi"/>
                     <w:u w:val="single"/>
                   </w:rPr>
-                  <w:t>04</w:t>
+                  <w:t>15</w:t>
                 </w:r>
                 <w:r>
                   <w:rPr>
@@ -727,6 +735,7 @@
                 <w:rFonts w:asciiTheme="majorHAnsi" w:hAnsiTheme="majorHAnsi" w:cstheme="majorHAnsi"/>
                 <w:b/>
                 <w:u w:val="single"/>
+                <w:lang w:val="es-ES"/>
               </w:rPr>
             </w:pPr>
           </w:p>
@@ -737,6 +746,7 @@
                 <w:rFonts w:asciiTheme="majorHAnsi" w:hAnsiTheme="majorHAnsi" w:cstheme="majorHAnsi"/>
                 <w:b/>
                 <w:u w:val="single"/>
+                <w:lang w:val="es-ES"/>
               </w:rPr>
             </w:pPr>
           </w:p>
@@ -747,6 +757,7 @@
                 <w:rFonts w:asciiTheme="majorHAnsi" w:hAnsiTheme="majorHAnsi" w:cstheme="majorHAnsi"/>
                 <w:b/>
                 <w:u w:val="single"/>
+                <w:lang w:val="es-ES"/>
               </w:rPr>
             </w:pPr>
           </w:p>
@@ -757,6 +768,7 @@
                 <w:rFonts w:asciiTheme="majorHAnsi" w:hAnsiTheme="majorHAnsi" w:cstheme="majorHAnsi"/>
                 <w:b/>
                 <w:u w:val="single"/>
+                <w:lang w:val="es-ES"/>
               </w:rPr>
             </w:pPr>
           </w:p>
@@ -2524,18 +2536,54 @@
         <w:rPr>
           <w:lang w:val="es-ES"/>
         </w:rPr>
-        <w:t xml:space="preserve">Intento crear un booking con un </w:t>
-      </w:r>
+        <w:t xml:space="preserve">Intento crear un </w:t>
+      </w:r>
+      <w:proofErr w:type="spellStart"/>
       <w:r>
         <w:rPr>
           <w:lang w:val="es-ES"/>
         </w:rPr>
-        <w:t xml:space="preserve">locator code ya existente y obtengo un error de pánico. Para probarlo. </w:t>
-      </w:r>
+        <w:t>booking</w:t>
+      </w:r>
+      <w:proofErr w:type="spellEnd"/>
       <w:r>
         <w:rPr>
           <w:lang w:val="es-ES"/>
         </w:rPr>
+        <w:t xml:space="preserve"> con un </w:t>
+      </w:r>
+      <w:proofErr w:type="spellStart"/>
+      <w:r>
+        <w:rPr>
+          <w:lang w:val="es-ES"/>
+        </w:rPr>
+        <w:t>locator</w:t>
+      </w:r>
+      <w:proofErr w:type="spellEnd"/>
+      <w:r>
+        <w:rPr>
+          <w:lang w:val="es-ES"/>
+        </w:rPr>
+        <w:t xml:space="preserve"> </w:t>
+      </w:r>
+      <w:proofErr w:type="spellStart"/>
+      <w:r>
+        <w:rPr>
+          <w:lang w:val="es-ES"/>
+        </w:rPr>
+        <w:t>code</w:t>
+      </w:r>
+      <w:proofErr w:type="spellEnd"/>
+      <w:r>
+        <w:rPr>
+          <w:lang w:val="es-ES"/>
+        </w:rPr>
+        <w:t xml:space="preserve"> ya existente y obtengo un error de pánico. Para probarlo. </w:t>
+      </w:r>
+      <w:r>
+        <w:rPr>
+          <w:lang w:val="es-ES"/>
+        </w:rPr>
         <w:t>Popular con datos de ejemplo &gt; e</w:t>
       </w:r>
       <w:r>
@@ -2548,30 +2596,142 @@
         <w:rPr>
           <w:lang w:val="es-ES"/>
         </w:rPr>
-        <w:t>de Firefox hacer login con customer2</w:t>
-      </w:r>
+        <w:t xml:space="preserve">de Firefox hacer </w:t>
+      </w:r>
+      <w:proofErr w:type="spellStart"/>
       <w:r>
         <w:rPr>
           <w:lang w:val="es-ES"/>
         </w:rPr>
-        <w:t xml:space="preserve"> &gt; hacer un show del booking con locator code “</w:t>
-      </w:r>
+        <w:t>login</w:t>
+      </w:r>
+      <w:proofErr w:type="spellEnd"/>
       <w:r>
         <w:rPr>
           <w:lang w:val="es-ES"/>
         </w:rPr>
+        <w:t xml:space="preserve"> con customer2</w:t>
+      </w:r>
+      <w:r>
+        <w:rPr>
+          <w:lang w:val="es-ES"/>
+        </w:rPr>
+        <w:t xml:space="preserve"> &gt; hacer un show del </w:t>
+      </w:r>
+      <w:proofErr w:type="spellStart"/>
+      <w:r>
+        <w:rPr>
+          <w:lang w:val="es-ES"/>
+        </w:rPr>
+        <w:t>booking</w:t>
+      </w:r>
+      <w:proofErr w:type="spellEnd"/>
+      <w:r>
+        <w:rPr>
+          <w:lang w:val="es-ES"/>
+        </w:rPr>
+        <w:t xml:space="preserve"> con </w:t>
+      </w:r>
+      <w:proofErr w:type="spellStart"/>
+      <w:r>
+        <w:rPr>
+          <w:lang w:val="es-ES"/>
+        </w:rPr>
+        <w:t>locator</w:t>
+      </w:r>
+      <w:proofErr w:type="spellEnd"/>
+      <w:r>
+        <w:rPr>
+          <w:lang w:val="es-ES"/>
+        </w:rPr>
+        <w:t xml:space="preserve"> </w:t>
+      </w:r>
+      <w:proofErr w:type="spellStart"/>
+      <w:r>
+        <w:rPr>
+          <w:lang w:val="es-ES"/>
+        </w:rPr>
+        <w:t>code</w:t>
+      </w:r>
+      <w:proofErr w:type="spellEnd"/>
+      <w:r>
+        <w:rPr>
+          <w:lang w:val="es-ES"/>
+        </w:rPr>
+        <w:t xml:space="preserve"> “</w:t>
+      </w:r>
+      <w:r>
+        <w:rPr>
+          <w:lang w:val="es-ES"/>
+        </w:rPr>
         <w:t>84KPTLJ</w:t>
       </w:r>
       <w:r>
         <w:rPr>
           <w:lang w:val="es-ES"/>
         </w:rPr>
-        <w:t>” &gt; en una pestaña de incógnito hacer login con customer3 &gt; intentar crear un booking con el mismo locator code &gt; se obtiene error 500.</w:t>
-      </w:r>
+        <w:t xml:space="preserve">” &gt; en una pestaña de incógnito hacer </w:t>
+      </w:r>
+      <w:proofErr w:type="spellStart"/>
       <w:r>
         <w:rPr>
           <w:lang w:val="es-ES"/>
         </w:rPr>
+        <w:t>login</w:t>
+      </w:r>
+      <w:proofErr w:type="spellEnd"/>
+      <w:r>
+        <w:rPr>
+          <w:lang w:val="es-ES"/>
+        </w:rPr>
+        <w:t xml:space="preserve"> con customer3 &gt; intentar crear un </w:t>
+      </w:r>
+      <w:proofErr w:type="spellStart"/>
+      <w:r>
+        <w:rPr>
+          <w:lang w:val="es-ES"/>
+        </w:rPr>
+        <w:t>booking</w:t>
+      </w:r>
+      <w:proofErr w:type="spellEnd"/>
+      <w:r>
+        <w:rPr>
+          <w:lang w:val="es-ES"/>
+        </w:rPr>
+        <w:t xml:space="preserve"> con el mismo </w:t>
+      </w:r>
+      <w:proofErr w:type="spellStart"/>
+      <w:r>
+        <w:rPr>
+          <w:lang w:val="es-ES"/>
+        </w:rPr>
+        <w:t>locator</w:t>
+      </w:r>
+      <w:proofErr w:type="spellEnd"/>
+      <w:r>
+        <w:rPr>
+          <w:lang w:val="es-ES"/>
+        </w:rPr>
+        <w:t xml:space="preserve"> </w:t>
+      </w:r>
+      <w:proofErr w:type="spellStart"/>
+      <w:r>
+        <w:rPr>
+          <w:lang w:val="es-ES"/>
+        </w:rPr>
+        <w:t>code</w:t>
+      </w:r>
+      <w:proofErr w:type="spellEnd"/>
+      <w:r>
+        <w:rPr>
+          <w:lang w:val="es-ES"/>
+        </w:rPr>
+        <w:t xml:space="preserve"> &gt; se obtiene error 500.</w:t>
+      </w:r>
+      <w:r>
+        <w:rPr>
+          <w:lang w:val="es-ES"/>
+        </w:rPr>
         <w:br/>
       </w:r>
       <w:r>
@@ -2590,49 +2750,165 @@
         <w:rPr>
           <w:lang w:val="es-ES"/>
         </w:rPr>
-        <w:t>Se ha añadido una validación tanto para Create, como para Update</w:t>
-      </w:r>
+        <w:t xml:space="preserve">Se ha añadido una validación tanto para </w:t>
+      </w:r>
+      <w:proofErr w:type="spellStart"/>
       <w:r>
         <w:rPr>
           <w:lang w:val="es-ES"/>
         </w:rPr>
-        <w:t xml:space="preserve"> y Publish</w:t>
-      </w:r>
+        <w:t>Create</w:t>
+      </w:r>
+      <w:proofErr w:type="spellEnd"/>
       <w:r>
         <w:rPr>
           <w:lang w:val="es-ES"/>
         </w:rPr>
-        <w:t xml:space="preserve"> de booking</w:t>
-      </w:r>
+        <w:t xml:space="preserve">, como para </w:t>
+      </w:r>
+      <w:proofErr w:type="spellStart"/>
       <w:r>
         <w:rPr>
           <w:lang w:val="es-ES"/>
         </w:rPr>
+        <w:t>Update</w:t>
+      </w:r>
+      <w:proofErr w:type="spellEnd"/>
+      <w:r>
+        <w:rPr>
+          <w:lang w:val="es-ES"/>
+        </w:rPr>
+        <w:t xml:space="preserve"> y </w:t>
+      </w:r>
+      <w:proofErr w:type="spellStart"/>
+      <w:r>
+        <w:rPr>
+          <w:lang w:val="es-ES"/>
+        </w:rPr>
+        <w:t>Publish</w:t>
+      </w:r>
+      <w:proofErr w:type="spellEnd"/>
+      <w:r>
+        <w:rPr>
+          <w:lang w:val="es-ES"/>
+        </w:rPr>
+        <w:t xml:space="preserve"> de </w:t>
+      </w:r>
+      <w:proofErr w:type="spellStart"/>
+      <w:r>
+        <w:rPr>
+          <w:lang w:val="es-ES"/>
+        </w:rPr>
+        <w:t>booking</w:t>
+      </w:r>
+      <w:proofErr w:type="spellEnd"/>
+      <w:r>
+        <w:rPr>
+          <w:lang w:val="es-ES"/>
+        </w:rPr>
         <w:t>,</w:t>
       </w:r>
       <w:r>
         <w:rPr>
           <w:lang w:val="es-ES"/>
         </w:rPr>
-        <w:t xml:space="preserve"> en la que se comprueba si ya existe un booking con el mismo locator code</w:t>
-      </w:r>
+        <w:t xml:space="preserve"> en la que se comprueba si ya existe un </w:t>
+      </w:r>
+      <w:proofErr w:type="spellStart"/>
       <w:r>
         <w:rPr>
           <w:lang w:val="es-ES"/>
         </w:rPr>
+        <w:t>booking</w:t>
+      </w:r>
+      <w:proofErr w:type="spellEnd"/>
+      <w:r>
+        <w:rPr>
+          <w:lang w:val="es-ES"/>
+        </w:rPr>
+        <w:t xml:space="preserve"> con el mismo </w:t>
+      </w:r>
+      <w:proofErr w:type="spellStart"/>
+      <w:r>
+        <w:rPr>
+          <w:lang w:val="es-ES"/>
+        </w:rPr>
+        <w:t>locator</w:t>
+      </w:r>
+      <w:proofErr w:type="spellEnd"/>
+      <w:r>
+        <w:rPr>
+          <w:lang w:val="es-ES"/>
+        </w:rPr>
+        <w:t xml:space="preserve"> </w:t>
+      </w:r>
+      <w:proofErr w:type="spellStart"/>
+      <w:r>
+        <w:rPr>
+          <w:lang w:val="es-ES"/>
+        </w:rPr>
+        <w:t>code</w:t>
+      </w:r>
+      <w:proofErr w:type="spellEnd"/>
+      <w:r>
+        <w:rPr>
+          <w:lang w:val="es-ES"/>
+        </w:rPr>
         <w:t xml:space="preserve"> y salta un mensaje de error debajo del atributo.</w:t>
       </w:r>
       <w:r>
         <w:rPr>
           <w:lang w:val="es-ES"/>
         </w:rPr>
-        <w:t xml:space="preserve"> Después se volvió a corregir ya que la validación de Update y Publish no permitía </w:t>
-      </w:r>
+        <w:t xml:space="preserve"> Después se volvió a corregir ya que la validación de </w:t>
+      </w:r>
+      <w:proofErr w:type="spellStart"/>
       <w:r>
         <w:rPr>
           <w:lang w:val="es-ES"/>
         </w:rPr>
-        <w:t xml:space="preserve">actualizar y publicar un booking </w:t>
+        <w:t>Update</w:t>
+      </w:r>
+      <w:proofErr w:type="spellEnd"/>
+      <w:r>
+        <w:rPr>
+          <w:lang w:val="es-ES"/>
+        </w:rPr>
+        <w:t xml:space="preserve"> y </w:t>
+      </w:r>
+      <w:proofErr w:type="spellStart"/>
+      <w:r>
+        <w:rPr>
+          <w:lang w:val="es-ES"/>
+        </w:rPr>
+        <w:t>Publish</w:t>
+      </w:r>
+      <w:proofErr w:type="spellEnd"/>
+      <w:r>
+        <w:rPr>
+          <w:lang w:val="es-ES"/>
+        </w:rPr>
+        <w:t xml:space="preserve"> no permitía </w:t>
+      </w:r>
+      <w:r>
+        <w:rPr>
+          <w:lang w:val="es-ES"/>
+        </w:rPr>
+        <w:t xml:space="preserve">actualizar y publicar un </w:t>
+      </w:r>
+      <w:proofErr w:type="spellStart"/>
+      <w:r>
+        <w:rPr>
+          <w:lang w:val="es-ES"/>
+        </w:rPr>
+        <w:t>booking</w:t>
+      </w:r>
+      <w:proofErr w:type="spellEnd"/>
+      <w:r>
+        <w:rPr>
+          <w:lang w:val="es-ES"/>
+        </w:rPr>
+        <w:t xml:space="preserve"> </w:t>
       </w:r>
       <w:r>
         <w:rPr>
@@ -2740,6 +3016,332 @@
     </w:p>
     <w:p>
       <w:pPr>
+        <w:pStyle w:val="Comment-Grader"/>
+        <w:rPr>
+          <w:highlight w:val="yellow"/>
+          <w:lang w:val="es-ES"/>
+        </w:rPr>
+      </w:pPr>
+      <w:r>
+        <w:rPr>
+          <w:highlight w:val="yellow"/>
+          <w:lang w:val="es-ES"/>
+        </w:rPr>
+        <w:t>RESUELT</w:t>
+      </w:r>
+      <w:r>
+        <w:rPr>
+          <w:highlight w:val="yellow"/>
+          <w:lang w:val="es-ES"/>
+        </w:rPr>
+        <w:t>O AUNQUE SIGUE TENIENDO ERRORES.</w:t>
+      </w:r>
+    </w:p>
+    <w:p>
+      <w:pPr>
+        <w:pStyle w:val="Comment-Grader"/>
+        <w:rPr>
+          <w:lang w:val="es-ES"/>
+        </w:rPr>
+      </w:pPr>
+      <w:r>
+        <w:rPr>
+          <w:highlight w:val="yellow"/>
+          <w:lang w:val="es-ES"/>
+        </w:rPr>
+        <w:t xml:space="preserve">Este requisito no está bien implementado. Puedo asociar un Passenger a un </w:t>
+      </w:r>
+      <w:proofErr w:type="spellStart"/>
+      <w:r>
+        <w:rPr>
+          <w:highlight w:val="yellow"/>
+          <w:lang w:val="es-ES"/>
+        </w:rPr>
+        <w:t>booking</w:t>
+      </w:r>
+      <w:proofErr w:type="spellEnd"/>
+      <w:r>
+        <w:rPr>
+          <w:highlight w:val="yellow"/>
+          <w:lang w:val="es-ES"/>
+        </w:rPr>
+        <w:t xml:space="preserve"> ya publicado.</w:t>
+      </w:r>
+      <w:r>
+        <w:rPr>
+          <w:highlight w:val="yellow"/>
+          <w:lang w:val="es-ES"/>
+        </w:rPr>
+        <w:t xml:space="preserve"> Para reproducir el error: Popular con datos de ejemplo &gt; en una pestaña de Firefox hacer </w:t>
+      </w:r>
+      <w:proofErr w:type="spellStart"/>
+      <w:r>
+        <w:rPr>
+          <w:highlight w:val="yellow"/>
+          <w:lang w:val="es-ES"/>
+        </w:rPr>
+        <w:t>login</w:t>
+      </w:r>
+      <w:proofErr w:type="spellEnd"/>
+      <w:r>
+        <w:rPr>
+          <w:highlight w:val="yellow"/>
+          <w:lang w:val="es-ES"/>
+        </w:rPr>
+        <w:t xml:space="preserve"> con customer3 &gt; crear un Passenger y publicarlo &gt; crear un </w:t>
+      </w:r>
+      <w:proofErr w:type="spellStart"/>
+      <w:r>
+        <w:rPr>
+          <w:highlight w:val="yellow"/>
+          <w:lang w:val="es-ES"/>
+        </w:rPr>
+        <w:t>booking</w:t>
+      </w:r>
+      <w:proofErr w:type="spellEnd"/>
+      <w:r>
+        <w:rPr>
+          <w:highlight w:val="yellow"/>
+          <w:lang w:val="es-ES"/>
+        </w:rPr>
+        <w:t xml:space="preserve"> &gt; asociar el </w:t>
+      </w:r>
+      <w:r>
+        <w:rPr>
+          <w:highlight w:val="yellow"/>
+          <w:lang w:val="es-ES"/>
+        </w:rPr>
+        <w:t xml:space="preserve">Passenger creado y publicado al </w:t>
+      </w:r>
+      <w:proofErr w:type="spellStart"/>
+      <w:r>
+        <w:rPr>
+          <w:highlight w:val="yellow"/>
+          <w:lang w:val="es-ES"/>
+        </w:rPr>
+        <w:t>booking</w:t>
+      </w:r>
+      <w:proofErr w:type="spellEnd"/>
+      <w:r>
+        <w:rPr>
+          <w:highlight w:val="yellow"/>
+          <w:lang w:val="es-ES"/>
+        </w:rPr>
+        <w:t xml:space="preserve"> y publicarlo </w:t>
+      </w:r>
+      <w:r>
+        <w:rPr>
+          <w:highlight w:val="yellow"/>
+          <w:lang w:val="es-ES"/>
+        </w:rPr>
+        <w:t xml:space="preserve">&gt; </w:t>
+      </w:r>
+      <w:r>
+        <w:rPr>
+          <w:highlight w:val="yellow"/>
+          <w:lang w:val="es-ES"/>
+        </w:rPr>
+        <w:t xml:space="preserve">publicar el </w:t>
+      </w:r>
+      <w:proofErr w:type="spellStart"/>
+      <w:r>
+        <w:rPr>
+          <w:highlight w:val="yellow"/>
+          <w:lang w:val="es-ES"/>
+        </w:rPr>
+        <w:t>booking</w:t>
+      </w:r>
+      <w:proofErr w:type="spellEnd"/>
+      <w:r>
+        <w:rPr>
+          <w:highlight w:val="yellow"/>
+          <w:lang w:val="es-ES"/>
+        </w:rPr>
+        <w:t xml:space="preserve"> &gt; crear un Passenger nuevo &gt; asociarlo al </w:t>
+      </w:r>
+      <w:proofErr w:type="spellStart"/>
+      <w:r>
+        <w:rPr>
+          <w:highlight w:val="yellow"/>
+          <w:lang w:val="es-ES"/>
+        </w:rPr>
+        <w:t>booking</w:t>
+      </w:r>
+      <w:proofErr w:type="spellEnd"/>
+      <w:r>
+        <w:rPr>
+          <w:highlight w:val="yellow"/>
+          <w:lang w:val="es-ES"/>
+        </w:rPr>
+        <w:t xml:space="preserve"> y publicarlo &gt; hemos modificado el </w:t>
+      </w:r>
+      <w:proofErr w:type="spellStart"/>
+      <w:r>
+        <w:rPr>
+          <w:highlight w:val="yellow"/>
+          <w:lang w:val="es-ES"/>
+        </w:rPr>
+        <w:t>booking</w:t>
+      </w:r>
+      <w:proofErr w:type="spellEnd"/>
+      <w:r>
+        <w:rPr>
+          <w:highlight w:val="yellow"/>
+          <w:lang w:val="es-ES"/>
+        </w:rPr>
+        <w:t xml:space="preserve"> que ya estaba previamente publicado asociándole un nuevo Passenger.</w:t>
+      </w:r>
+      <w:r>
+        <w:rPr>
+          <w:lang w:val="es-ES"/>
+        </w:rPr>
+        <w:br/>
+      </w:r>
+      <w:r>
+        <w:rPr>
+          <w:lang w:val="es-ES"/>
+        </w:rPr>
+        <w:br/>
+        <w:t>Solución:</w:t>
+      </w:r>
+      <w:r>
+        <w:rPr>
+          <w:lang w:val="es-ES"/>
+        </w:rPr>
+        <w:br/>
+      </w:r>
+      <w:r>
+        <w:rPr>
+          <w:lang w:val="es-ES"/>
+        </w:rPr>
+        <w:t>Se ha bloqueado la asociación de pasajeros a reservas publicadas mediante doble control:</w:t>
+      </w:r>
+    </w:p>
+    <w:p>
+      <w:pPr>
+        <w:pStyle w:val="Comment-Grader"/>
+        <w:rPr>
+          <w:lang w:val="es-ES"/>
+        </w:rPr>
+      </w:pPr>
+      <w:r>
+        <w:rPr>
+          <w:lang w:val="es-ES"/>
+        </w:rPr>
+        <w:t xml:space="preserve">Formulario: en </w:t>
+      </w:r>
+      <w:proofErr w:type="spellStart"/>
+      <w:r>
+        <w:rPr>
+          <w:i/>
+          <w:iCs/>
+          <w:lang w:val="es-ES"/>
+        </w:rPr>
+        <w:t>create</w:t>
+      </w:r>
+      <w:proofErr w:type="spellEnd"/>
+      <w:r>
+        <w:rPr>
+          <w:lang w:val="es-ES"/>
+        </w:rPr>
+        <w:t xml:space="preserve"> y </w:t>
+      </w:r>
+      <w:proofErr w:type="spellStart"/>
+      <w:r>
+        <w:rPr>
+          <w:i/>
+          <w:iCs/>
+          <w:lang w:val="es-ES"/>
+        </w:rPr>
+        <w:t>update</w:t>
+      </w:r>
+      <w:proofErr w:type="spellEnd"/>
+      <w:r>
+        <w:rPr>
+          <w:lang w:val="es-ES"/>
+        </w:rPr>
+        <w:t xml:space="preserve"> el desplegable de </w:t>
+      </w:r>
+      <w:proofErr w:type="spellStart"/>
+      <w:r>
+        <w:rPr>
+          <w:lang w:val="es-ES"/>
+        </w:rPr>
+        <w:t>Booking</w:t>
+      </w:r>
+      <w:proofErr w:type="spellEnd"/>
+      <w:r>
+        <w:rPr>
+          <w:lang w:val="es-ES"/>
+        </w:rPr>
+        <w:t xml:space="preserve"> solo muestra reservas en borrador; en </w:t>
+      </w:r>
+      <w:r>
+        <w:rPr>
+          <w:i/>
+          <w:iCs/>
+          <w:lang w:val="es-ES"/>
+        </w:rPr>
+        <w:t>show</w:t>
+      </w:r>
+      <w:r>
+        <w:rPr>
+          <w:lang w:val="es-ES"/>
+        </w:rPr>
+        <w:t xml:space="preserve"> se muestran esas mismas y, si la relación apunta a una reserva publicada, también la actual para no romper la vista.</w:t>
+      </w:r>
+    </w:p>
+    <w:p>
+      <w:pPr>
+        <w:pStyle w:val="Comment-Grader"/>
+        <w:rPr>
+          <w:lang w:val="es-ES"/>
+        </w:rPr>
+      </w:pPr>
+      <w:r>
+        <w:rPr>
+          <w:lang w:val="es-ES"/>
+        </w:rPr>
+        <w:t xml:space="preserve">Servidor: validación que impide guardar un </w:t>
+      </w:r>
+      <w:proofErr w:type="spellStart"/>
+      <w:r>
+        <w:rPr>
+          <w:lang w:val="es-ES"/>
+        </w:rPr>
+        <w:t>BookingRecord</w:t>
+      </w:r>
+      <w:proofErr w:type="spellEnd"/>
+      <w:r>
+        <w:rPr>
+          <w:lang w:val="es-ES"/>
+        </w:rPr>
+        <w:t xml:space="preserve"> hacia una reserva publicada y autorización que solo permite editar relaciones cuando </w:t>
+      </w:r>
+      <w:proofErr w:type="spellStart"/>
+      <w:r>
+        <w:rPr>
+          <w:lang w:val="es-ES"/>
+        </w:rPr>
+        <w:t>Booking</w:t>
+      </w:r>
+      <w:proofErr w:type="spellEnd"/>
+      <w:r>
+        <w:rPr>
+          <w:lang w:val="es-ES"/>
+        </w:rPr>
+        <w:t xml:space="preserve"> y relación están en draft.</w:t>
+      </w:r>
+      <w:r>
+        <w:rPr>
+          <w:lang w:val="es-ES"/>
+        </w:rPr>
+        <w:br/>
+        <w:t>Resultado: no se pueden añadir pasajeros a reservas publicadas y la visualización de relaciones existentes no falla.</w:t>
+      </w:r>
+    </w:p>
+    <w:p>
+      <w:pPr>
         <w:pStyle w:val="Requirement-Header"/>
       </w:pPr>
       <w:r>
@@ -2771,6 +3373,7 @@
         <w:pStyle w:val="Requirement-Body"/>
       </w:pPr>
       <w:r>
+        <w:lastRenderedPageBreak/>
         <w:t xml:space="preserve">List the </w:t>
       </w:r>
       <w:r>
@@ -2853,9 +3456,15 @@
     <w:p>
       <w:pPr>
         <w:pStyle w:val="Comment-Grader"/>
+        <w:rPr>
+          <w:lang w:val="es-ES"/>
+        </w:rPr>
       </w:pPr>
       <w:sdt>
         <w:sdtPr>
+          <w:rPr>
+            <w:lang w:val="es-ES"/>
+          </w:rPr>
           <w:tag w:val="Verdict"/>
           <w:id w:val="1666597966"/>
           <w:placeholder>
@@ -2866,22 +3475,37 @@
         </w:sdtPr>
         <w:sdtContent>
           <w:r>
+            <w:rPr>
+              <w:lang w:val="es-ES"/>
+            </w:rPr>
             <w:t xml:space="preserve"> </w:t>
           </w:r>
           <w:r>
+            <w:rPr>
+              <w:lang w:val="es-ES"/>
+            </w:rPr>
+            <w:t>X</w:t>
+          </w:r>
+          <w:r>
+            <w:rPr>
+              <w:lang w:val="es-ES"/>
+            </w:rPr>
             <w:t xml:space="preserve"> </w:t>
           </w:r>
           <w:r>
-            <w:t>X</w:t>
-          </w:r>
-          <w:r>
-            <w:t xml:space="preserve">  </w:t>
+            <w:rPr>
+              <w:lang w:val="es-ES"/>
+            </w:rPr>
+            <w:t xml:space="preserve"> </w:t>
           </w:r>
         </w:sdtContent>
       </w:sdt>
       <w:permEnd w:id="66585966"/>
       <w:r>
-        <w:t xml:space="preserve">    </w:t>
+        <w:rPr>
+          <w:lang w:val="es-ES"/>
+        </w:rPr>
+        <w:t xml:space="preserve">  </w:t>
       </w:r>
     </w:p>
     <w:p>
@@ -6488,6 +7112,119 @@
     </w:lvl>
   </w:abstractNum>
   <w:abstractNum w:abstractNumId="2" w15:restartNumberingAfterBreak="0">
+    <w:nsid w:val="1AF608F4"/>
+    <w:multiLevelType w:val="multilevel"/>
+    <w:tmpl w:val="3CC6DFFC"/>
+    <w:lvl w:ilvl="0">
+      <w:start w:val="1"/>
+      <w:numFmt w:val="decimal"/>
+      <w:lvlText w:val="%1."/>
+      <w:lvlJc w:val="left"/>
+      <w:pPr>
+        <w:tabs>
+          <w:tab w:val="num" w:pos="720"/>
+        </w:tabs>
+        <w:ind w:left="720" w:hanging="360"/>
+      </w:pPr>
+    </w:lvl>
+    <w:lvl w:ilvl="1" w:tentative="1">
+      <w:start w:val="1"/>
+      <w:numFmt w:val="decimal"/>
+      <w:lvlText w:val="%2."/>
+      <w:lvlJc w:val="left"/>
+      <w:pPr>
+        <w:tabs>
+          <w:tab w:val="num" w:pos="1440"/>
+        </w:tabs>
+        <w:ind w:left="1440" w:hanging="360"/>
+      </w:pPr>
+    </w:lvl>
+    <w:lvl w:ilvl="2" w:tentative="1">
+      <w:start w:val="1"/>
+      <w:numFmt w:val="decimal"/>
+      <w:lvlText w:val="%3."/>
+      <w:lvlJc w:val="left"/>
+      <w:pPr>
+        <w:tabs>
+          <w:tab w:val="num" w:pos="2160"/>
+        </w:tabs>
+        <w:ind w:left="2160" w:hanging="360"/>
+      </w:pPr>
+    </w:lvl>
+    <w:lvl w:ilvl="3" w:tentative="1">
+      <w:start w:val="1"/>
+      <w:numFmt w:val="decimal"/>
+      <w:lvlText w:val="%4."/>
+      <w:lvlJc w:val="left"/>
+      <w:pPr>
+        <w:tabs>
+          <w:tab w:val="num" w:pos="2880"/>
+        </w:tabs>
+        <w:ind w:left="2880" w:hanging="360"/>
+      </w:pPr>
+    </w:lvl>
+    <w:lvl w:ilvl="4" w:tentative="1">
+      <w:start w:val="1"/>
+      <w:numFmt w:val="decimal"/>
+      <w:lvlText w:val="%5."/>
+      <w:lvlJc w:val="left"/>
+      <w:pPr>
+        <w:tabs>
+          <w:tab w:val="num" w:pos="3600"/>
+        </w:tabs>
+        <w:ind w:left="3600" w:hanging="360"/>
+      </w:pPr>
+    </w:lvl>
+    <w:lvl w:ilvl="5" w:tentative="1">
+      <w:start w:val="1"/>
+      <w:numFmt w:val="decimal"/>
+      <w:lvlText w:val="%6."/>
+      <w:lvlJc w:val="left"/>
+      <w:pPr>
+        <w:tabs>
+          <w:tab w:val="num" w:pos="4320"/>
+        </w:tabs>
+        <w:ind w:left="4320" w:hanging="360"/>
+      </w:pPr>
+    </w:lvl>
+    <w:lvl w:ilvl="6" w:tentative="1">
+      <w:start w:val="1"/>
+      <w:numFmt w:val="decimal"/>
+      <w:lvlText w:val="%7."/>
+      <w:lvlJc w:val="left"/>
+      <w:pPr>
+        <w:tabs>
+          <w:tab w:val="num" w:pos="5040"/>
+        </w:tabs>
+        <w:ind w:left="5040" w:hanging="360"/>
+      </w:pPr>
+    </w:lvl>
+    <w:lvl w:ilvl="7" w:tentative="1">
+      <w:start w:val="1"/>
+      <w:numFmt w:val="decimal"/>
+      <w:lvlText w:val="%8."/>
+      <w:lvlJc w:val="left"/>
+      <w:pPr>
+        <w:tabs>
+          <w:tab w:val="num" w:pos="5760"/>
+        </w:tabs>
+        <w:ind w:left="5760" w:hanging="360"/>
+      </w:pPr>
+    </w:lvl>
+    <w:lvl w:ilvl="8" w:tentative="1">
+      <w:start w:val="1"/>
+      <w:numFmt w:val="decimal"/>
+      <w:lvlText w:val="%9."/>
+      <w:lvlJc w:val="left"/>
+      <w:pPr>
+        <w:tabs>
+          <w:tab w:val="num" w:pos="6480"/>
+        </w:tabs>
+        <w:ind w:left="6480" w:hanging="360"/>
+      </w:pPr>
+    </w:lvl>
+  </w:abstractNum>
+  <w:abstractNum w:abstractNumId="3" w15:restartNumberingAfterBreak="0">
     <w:nsid w:val="28F1BAF6"/>
     <w:multiLevelType w:val="hybridMultilevel"/>
     <w:tmpl w:val="38B27150"/>
@@ -6600,7 +7337,7 @@
       </w:rPr>
     </w:lvl>
   </w:abstractNum>
-  <w:abstractNum w:abstractNumId="3" w15:restartNumberingAfterBreak="0">
+  <w:abstractNum w:abstractNumId="4" w15:restartNumberingAfterBreak="0">
     <w:nsid w:val="291557FD"/>
     <w:multiLevelType w:val="hybridMultilevel"/>
     <w:tmpl w:val="797E3AD4"/>
@@ -6686,7 +7423,7 @@
       </w:pPr>
     </w:lvl>
   </w:abstractNum>
-  <w:abstractNum w:abstractNumId="4" w15:restartNumberingAfterBreak="0">
+  <w:abstractNum w:abstractNumId="5" w15:restartNumberingAfterBreak="0">
     <w:nsid w:val="3C204ED6"/>
     <w:multiLevelType w:val="hybridMultilevel"/>
     <w:tmpl w:val="74648654"/>
@@ -6778,7 +7515,7 @@
       </w:pPr>
     </w:lvl>
   </w:abstractNum>
-  <w:abstractNum w:abstractNumId="5" w15:restartNumberingAfterBreak="0">
+  <w:abstractNum w:abstractNumId="6" w15:restartNumberingAfterBreak="0">
     <w:nsid w:val="49AC21EC"/>
     <w:multiLevelType w:val="hybridMultilevel"/>
     <w:tmpl w:val="1792B0C0"/>
@@ -6891,7 +7628,7 @@
       </w:rPr>
     </w:lvl>
   </w:abstractNum>
-  <w:abstractNum w:abstractNumId="6" w15:restartNumberingAfterBreak="0">
+  <w:abstractNum w:abstractNumId="7" w15:restartNumberingAfterBreak="0">
     <w:nsid w:val="4B2E6826"/>
     <w:multiLevelType w:val="hybridMultilevel"/>
     <w:tmpl w:val="D23E48EC"/>
@@ -7004,7 +7741,7 @@
       </w:rPr>
     </w:lvl>
   </w:abstractNum>
-  <w:abstractNum w:abstractNumId="7" w15:restartNumberingAfterBreak="0">
+  <w:abstractNum w:abstractNumId="8" w15:restartNumberingAfterBreak="0">
     <w:nsid w:val="4BA367CB"/>
     <w:multiLevelType w:val="hybridMultilevel"/>
     <w:tmpl w:val="36220A9C"/>
@@ -7117,7 +7854,7 @@
       </w:rPr>
     </w:lvl>
   </w:abstractNum>
-  <w:abstractNum w:abstractNumId="8" w15:restartNumberingAfterBreak="0">
+  <w:abstractNum w:abstractNumId="9" w15:restartNumberingAfterBreak="0">
     <w:nsid w:val="508E1218"/>
     <w:multiLevelType w:val="hybridMultilevel"/>
     <w:tmpl w:val="9CE2FD60"/>
@@ -7203,7 +7940,7 @@
       </w:pPr>
     </w:lvl>
   </w:abstractNum>
-  <w:abstractNum w:abstractNumId="9" w15:restartNumberingAfterBreak="0">
+  <w:abstractNum w:abstractNumId="10" w15:restartNumberingAfterBreak="0">
     <w:nsid w:val="545512FC"/>
     <w:multiLevelType w:val="hybridMultilevel"/>
     <w:tmpl w:val="9FD2B6B0"/>
@@ -7316,7 +8053,7 @@
       </w:rPr>
     </w:lvl>
   </w:abstractNum>
-  <w:abstractNum w:abstractNumId="10" w15:restartNumberingAfterBreak="0">
+  <w:abstractNum w:abstractNumId="11" w15:restartNumberingAfterBreak="0">
     <w:nsid w:val="56A5D8B2"/>
     <w:multiLevelType w:val="hybridMultilevel"/>
     <w:tmpl w:val="4F40A2C2"/>
@@ -7429,7 +8166,7 @@
       </w:rPr>
     </w:lvl>
   </w:abstractNum>
-  <w:abstractNum w:abstractNumId="11" w15:restartNumberingAfterBreak="0">
+  <w:abstractNum w:abstractNumId="12" w15:restartNumberingAfterBreak="0">
     <w:nsid w:val="5EA362DD"/>
     <w:multiLevelType w:val="hybridMultilevel"/>
     <w:tmpl w:val="1C1827B8"/>
@@ -7553,7 +8290,7 @@
       </w:rPr>
     </w:lvl>
   </w:abstractNum>
-  <w:abstractNum w:abstractNumId="12" w15:restartNumberingAfterBreak="0">
+  <w:abstractNum w:abstractNumId="13" w15:restartNumberingAfterBreak="0">
     <w:nsid w:val="65B93E5D"/>
     <w:multiLevelType w:val="hybridMultilevel"/>
     <w:tmpl w:val="911427E2"/>
@@ -7668,7 +8405,7 @@
       </w:rPr>
     </w:lvl>
   </w:abstractNum>
-  <w:abstractNum w:abstractNumId="13" w15:restartNumberingAfterBreak="0">
+  <w:abstractNum w:abstractNumId="14" w15:restartNumberingAfterBreak="0">
     <w:nsid w:val="6AA80ACD"/>
     <w:multiLevelType w:val="hybridMultilevel"/>
     <w:tmpl w:val="284AFDDE"/>
@@ -7755,7 +8492,7 @@
       </w:pPr>
     </w:lvl>
   </w:abstractNum>
-  <w:abstractNum w:abstractNumId="14" w15:restartNumberingAfterBreak="0">
+  <w:abstractNum w:abstractNumId="15" w15:restartNumberingAfterBreak="0">
     <w:nsid w:val="750E7994"/>
     <w:multiLevelType w:val="hybridMultilevel"/>
     <w:tmpl w:val="748ECF10"/>
@@ -7879,43 +8616,43 @@
     </w:lvl>
   </w:abstractNum>
   <w:num w:numId="1" w16cid:durableId="1875339433">
-    <w:abstractNumId w:val="10"/>
+    <w:abstractNumId w:val="11"/>
   </w:num>
   <w:num w:numId="2" w16cid:durableId="416828845">
-    <w:abstractNumId w:val="2"/>
+    <w:abstractNumId w:val="3"/>
   </w:num>
   <w:num w:numId="3" w16cid:durableId="85154572">
-    <w:abstractNumId w:val="11"/>
+    <w:abstractNumId w:val="12"/>
   </w:num>
   <w:num w:numId="4" w16cid:durableId="1721858305">
-    <w:abstractNumId w:val="4"/>
+    <w:abstractNumId w:val="5"/>
   </w:num>
   <w:num w:numId="5" w16cid:durableId="76293330">
-    <w:abstractNumId w:val="7"/>
+    <w:abstractNumId w:val="8"/>
   </w:num>
   <w:num w:numId="6" w16cid:durableId="124083312">
-    <w:abstractNumId w:val="14"/>
+    <w:abstractNumId w:val="15"/>
   </w:num>
   <w:num w:numId="7" w16cid:durableId="1279336434">
-    <w:abstractNumId w:val="5"/>
+    <w:abstractNumId w:val="6"/>
   </w:num>
   <w:num w:numId="8" w16cid:durableId="2073038323">
     <w:abstractNumId w:val="1"/>
   </w:num>
   <w:num w:numId="9" w16cid:durableId="227500620">
-    <w:abstractNumId w:val="11"/>
+    <w:abstractNumId w:val="12"/>
   </w:num>
   <w:num w:numId="10" w16cid:durableId="1898466654">
+    <w:abstractNumId w:val="10"/>
+  </w:num>
+  <w:num w:numId="11" w16cid:durableId="1753232945">
+    <w:abstractNumId w:val="4"/>
+  </w:num>
+  <w:num w:numId="12" w16cid:durableId="1357196596">
     <w:abstractNumId w:val="9"/>
   </w:num>
-  <w:num w:numId="11" w16cid:durableId="1753232945">
-    <w:abstractNumId w:val="3"/>
-  </w:num>
-  <w:num w:numId="12" w16cid:durableId="1357196596">
-    <w:abstractNumId w:val="8"/>
-  </w:num>
   <w:num w:numId="13" w16cid:durableId="618924681">
-    <w:abstractNumId w:val="6"/>
+    <w:abstractNumId w:val="7"/>
   </w:num>
   <w:num w:numId="14" w16cid:durableId="870268516">
     <w:abstractNumId w:val="0"/>
@@ -7924,40 +8661,43 @@
     <w:abstractNumId w:val="0"/>
   </w:num>
   <w:num w:numId="16" w16cid:durableId="760488898">
-    <w:abstractNumId w:val="11"/>
+    <w:abstractNumId w:val="12"/>
   </w:num>
   <w:num w:numId="17" w16cid:durableId="2003510450">
-    <w:abstractNumId w:val="12"/>
+    <w:abstractNumId w:val="13"/>
   </w:num>
   <w:num w:numId="18" w16cid:durableId="154032989">
-    <w:abstractNumId w:val="13"/>
+    <w:abstractNumId w:val="14"/>
   </w:num>
   <w:num w:numId="19" w16cid:durableId="1558054117">
     <w:abstractNumId w:val="0"/>
   </w:num>
   <w:num w:numId="20" w16cid:durableId="2056201238">
-    <w:abstractNumId w:val="11"/>
+    <w:abstractNumId w:val="12"/>
   </w:num>
   <w:num w:numId="21" w16cid:durableId="186604735">
-    <w:abstractNumId w:val="11"/>
+    <w:abstractNumId w:val="12"/>
   </w:num>
   <w:num w:numId="22" w16cid:durableId="1186600225">
-    <w:abstractNumId w:val="12"/>
+    <w:abstractNumId w:val="13"/>
   </w:num>
   <w:num w:numId="23" w16cid:durableId="1437211341">
-    <w:abstractNumId w:val="13"/>
+    <w:abstractNumId w:val="14"/>
   </w:num>
   <w:num w:numId="24" w16cid:durableId="1366784692">
     <w:abstractNumId w:val="0"/>
   </w:num>
   <w:num w:numId="25" w16cid:durableId="571081340">
-    <w:abstractNumId w:val="11"/>
+    <w:abstractNumId w:val="12"/>
   </w:num>
   <w:num w:numId="26" w16cid:durableId="1929075866">
-    <w:abstractNumId w:val="12"/>
+    <w:abstractNumId w:val="13"/>
   </w:num>
   <w:num w:numId="27" w16cid:durableId="1063260324">
-    <w:abstractNumId w:val="13"/>
+    <w:abstractNumId w:val="14"/>
+  </w:num>
+  <w:num w:numId="28" w16cid:durableId="913969801">
+    <w:abstractNumId w:val="2"/>
   </w:num>
 </w:numbering>
 </file>
@@ -8455,7 +9195,6 @@
   <w:style w:type="character" w:default="1" w:styleId="Fuentedeprrafopredeter">
     <w:name w:val="Default Paragraph Font"/>
     <w:uiPriority w:val="1"/>
-    <w:semiHidden/>
     <w:unhideWhenUsed/>
   </w:style>
   <w:style w:type="table" w:default="1" w:styleId="Tablanormal">
@@ -8810,6 +9549,17 @@
     <w:rPr>
       <w:color w:val="2B579A"/>
       <w:shd w:val="clear" w:color="auto" w:fill="E1DFDD"/>
+    </w:rPr>
+  </w:style>
+  <w:style w:type="paragraph" w:styleId="NormalWeb">
+    <w:name w:val="Normal (Web)"/>
+    <w:basedOn w:val="Normal"/>
+    <w:uiPriority w:val="99"/>
+    <w:semiHidden/>
+    <w:unhideWhenUsed/>
+    <w:rsid w:val="006911C1"/>
+    <w:rPr>
+      <w:rFonts w:ascii="Times New Roman" w:hAnsi="Times New Roman" w:cs="Times New Roman"/>
     </w:rPr>
   </w:style>
 </w:styles>
@@ -10130,6 +10880,7 @@
     <w:rsid w:val="000B4661"/>
     <w:rsid w:val="0010552B"/>
     <w:rsid w:val="001221F0"/>
+    <w:rsid w:val="00184DB4"/>
     <w:rsid w:val="001920F0"/>
     <w:rsid w:val="001942D6"/>
     <w:rsid w:val="00201394"/>
@@ -10159,6 +10910,7 @@
     <w:rsid w:val="007E6C7A"/>
     <w:rsid w:val="008535A0"/>
     <w:rsid w:val="008B1087"/>
+    <w:rsid w:val="008E566A"/>
     <w:rsid w:val="00913791"/>
     <w:rsid w:val="0093034B"/>
     <w:rsid w:val="00944E58"/>
@@ -10186,6 +10938,7 @@
     <w:rsid w:val="00EA740F"/>
     <w:rsid w:val="00ED34A4"/>
     <w:rsid w:val="00ED3D0C"/>
+    <w:rsid w:val="00F0398F"/>
     <w:rsid w:val="00F06ED1"/>
     <w:rsid w:val="00F30381"/>
     <w:rsid w:val="00F36204"/>

</xml_diff>